<commit_message>
Atualizando arquivos da despesa
</commit_message>
<xml_diff>
--- a/Modulos/Contabilidade/Relatorios/Execucao - Nota Liquidacao.docx
+++ b/Modulos/Contabilidade/Relatorios/Execucao - Nota Liquidacao.docx
@@ -2106,7 +2106,7 @@
                 <w:sz w:val="16"/>
                 <w:szCs w:val="16"/>
               </w:rPr>
-              <w:t>Objeto</w:t>
+              <w:t>Especificação</w:t>
             </w:r>
           </w:p>
           <w:p>
@@ -2435,15 +2435,7 @@
                 <w:b/>
                 <w:bCs/>
               </w:rPr>
-              <w:t>4</w:t>
-            </w:r>
-            <w:r>
-              <w:rPr>
-                <w:rFonts w:ascii="Times New Roman" w:hAnsi="Times New Roman" w:cs="Times New Roman"/>
-                <w:b/>
-                <w:bCs/>
-              </w:rPr>
-              <w:t>4</w:t>
+              <w:t>44</w:t>
             </w:r>
             <w:r>
               <w:rPr>
@@ -3815,6 +3807,7 @@
   <w:style w:type="character" w:default="1" w:styleId="Fontepargpadro">
     <w:name w:val="Default Paragraph Font"/>
     <w:uiPriority w:val="1"/>
+    <w:semiHidden/>
     <w:unhideWhenUsed/>
   </w:style>
   <w:style w:type="table" w:default="1" w:styleId="Tabelanormal">

</xml_diff>